<commit_message>
Added a PowerPoint explaining how the template works. Tested citations
</commit_message>
<xml_diff>
--- a/Sample-article-submission/Alice-in-Wonderland-formatted-Word-document.docx
+++ b/Sample-article-submission/Alice-in-Wonderland-formatted-Word-document.docx
@@ -95,15 +95,7 @@
       </w:r>
       <w:proofErr w:type="gramEnd"/>
       <w:r>
-        <w:t xml:space="preserve">Alice's Adventures in Wonderland} demonstrates the features of a \LaTeX-based magazine template. It can </w:t>
-      </w:r>
-      <w:proofErr w:type="gramStart"/>
-      <w:r>
-        <w:t>be created</w:t>
-      </w:r>
-      <w:proofErr w:type="gramEnd"/>
-      <w:r>
-        <w:t xml:space="preserve"> by pasting plaintext files into R, adding some annotations to initiate custom environments, and knitting it to a PDF.</w:t>
+        <w:t>Alice's Adventures in Wonderland} demonstrates the features of a \LaTeX-based magazine template. It can be created by pasting plaintext files into R, adding some annotations to initiate custom environments, and knitting it to a PDF.</w:t>
       </w:r>
     </w:p>
     <w:p>
@@ -201,23 +193,15 @@
       </w:pPr>
       <w:r>
         <w:lastRenderedPageBreak/>
-        <w:t xml:space="preserve">Either the well was very deep, or she fell very slowly, for she had plenty of time as she went down to look about her and to wonder what was going to happen next. First, she tried to look down and make out what she was coming to, but it was too dark to see anything; then she looked at the sides of the </w:t>
-      </w:r>
-      <w:proofErr w:type="gramStart"/>
-      <w:r>
-        <w:t>well, and</w:t>
-      </w:r>
-      <w:proofErr w:type="gramEnd"/>
-      <w:r>
-        <w:t xml:space="preserve"> noticed that they were filled with cupboards and book-shelves; here and there she saw maps and pictures hung upon pegs. She took down a jar from one of the shelves as she passed; it </w:t>
-      </w:r>
-      <w:proofErr w:type="gramStart"/>
-      <w:r>
-        <w:t>was labelled</w:t>
-      </w:r>
-      <w:proofErr w:type="gramEnd"/>
-      <w:r>
-        <w:t xml:space="preserve"> “ORANGE MARMALADE”, but to her great disappointment it was empty: she did not like to drop the jar for fear of killing somebody underneath, so managed to put it into one of the cupboards as she fell past it.</w:t>
+        <w:t xml:space="preserve">Either the well was very deep, or she fell very slowly, for she had plenty of time as she went down to look about her and to wonder what was going to happen next. First, she tried to look down and make out what she was coming to, but it was too dark to see anything; then she looked at the sides of the well, and noticed that they were filled with cupboards and </w:t>
+      </w:r>
+      <w:proofErr w:type="gramStart"/>
+      <w:r>
+        <w:t>book-shelves</w:t>
+      </w:r>
+      <w:proofErr w:type="gramEnd"/>
+      <w:r>
+        <w:t>; here and there she saw maps and pictures hung upon pegs. She took down a jar from one of the shelves as she passed; it was labelled “ORANGE MARMALADE”, but to her great disappointment it was empty: she did not like to drop the jar for fear of killing somebody underneath, so managed to put it into one of the cupboards as she fell past it.</w:t>
       </w:r>
     </w:p>
     <w:p>
@@ -347,15 +331,11 @@
       </w:r>
       <w:proofErr w:type="gramEnd"/>
       <w:r>
-        <w:t xml:space="preserve"> me very much to-night, I should think!” (Dinah was the cat.) “I hope they’ll remember her saucer of milk at tea-time. Dinah my dear! I wish you were down here with me! There are no mice in the air, I’m afraid, but you might catch a bat, and that’s very like a mouse, you know. But do cats eat bats, I wonder?” And here Alice began to get rather sleepy, and went on saying to herself, in a dreamy sort of way, “Do cats eat bats? Do cats eat bats?” and sometimes, “Do bats eat cats?” for, you see, as she couldn’t answer either question, it didn’t much matter which way she put it. She felt that she was dozing </w:t>
-      </w:r>
-      <w:proofErr w:type="gramStart"/>
-      <w:r>
-        <w:t>off, and</w:t>
-      </w:r>
-      <w:proofErr w:type="gramEnd"/>
-      <w:r>
-        <w:t xml:space="preserve"> had just begun to dream that she was walking hand in hand with Dinah, and saying to her very earnestly, “Now, Dinah, tell me the truth: did you ever eat a bat?” when suddenly, thump! thump! down she came upon a heap of sticks and dry leaves, and the fall was over.</w:t>
+        <w:t xml:space="preserve"> me very much to-night, I should think!” (Dinah was the cat.) “I hope they’ll </w:t>
+      </w:r>
+      <w:r>
+        <w:lastRenderedPageBreak/>
+        <w:t>remember her saucer of milk at tea-time. Dinah my dear! I wish you were down here with me! There are no mice in the air, I’m afraid, but you might catch a bat, and that’s very like a mouse, you know. But do cats eat bats, I wonder?” And here Alice began to get rather sleepy, and went on saying to herself, in a dreamy sort of way, “Do cats eat bats? Do cats eat bats?” and sometimes, “Do bats eat cats?” for, you see, as she couldn’t answer either question, it didn’t much matter which way she put it. She felt that she was dozing off, and had just begun to dream that she was walking hand in hand with Dinah, and saying to her very earnestly, “Now, Dinah, tell me the truth: did you ever eat a bat?” when suddenly, thump! thump! down she came upon a heap of sticks and dry leaves, and the fall was over.</w:t>
       </w:r>
     </w:p>
     <w:p>
@@ -396,15 +376,7 @@
       </w:r>
       <w:proofErr w:type="gramEnd"/>
       <w:r>
-        <w:t xml:space="preserve"> Alice was not a bit hurt, and she jumped up on to her feet in a moment: she looked up, but it was all dark overhead; before her was another long passage, and the White Rabbit was still in sight, hurrying down it. There was not a moment to </w:t>
-      </w:r>
-      <w:proofErr w:type="gramStart"/>
-      <w:r>
-        <w:t>be lost</w:t>
-      </w:r>
-      <w:proofErr w:type="gramEnd"/>
-      <w:r>
-        <w:t xml:space="preserve">: away went Alice like the wind, and was just in time to hear it say, as it turned a corner, “Oh my ears and whiskers, how late it’s getting!” She was close behind it when she turned the corner, but the Rabbit was no longer to be </w:t>
+        <w:t xml:space="preserve"> Alice was not a bit hurt, and she jumped up on to her feet in a moment: she looked up, but it was all dark overhead; before her was another long passage, and the White Rabbit was still in sight, hurrying down it. There was not a moment to be lost: away went Alice like the wind, and was just in time to hear it say, as it turned a corner, “Oh my ears and whiskers, how late it’s getting!” She was close behind it when she turned the corner, but the Rabbit was no longer to be </w:t>
       </w:r>
       <w:proofErr w:type="gramStart"/>
       <w:r>
@@ -452,6 +424,7 @@
         <w:spacing w:after="120"/>
       </w:pPr>
       <w:r>
+        <w:lastRenderedPageBreak/>
         <w:t>There seemed to be no use in waiting by the little door, so she went back to the table, half hoping she might find another key on it, or at any rate a book of rules for shutting people up like telescopes: this time she found a little bottle on it, (“which certainly was not here before,” said Alice,) and round the neck of the bottle was a paper label, with the words “DRINK ME,” beautifully printed on it in large letters.</w:t>
       </w:r>
     </w:p>

</xml_diff>